<commit_message>
Updated excel and word content
</commit_message>
<xml_diff>
--- a/KickStarter Analysis Writeup.docx
+++ b/KickStarter Analysis Writeup.docx
@@ -119,7 +119,7 @@
           <w:r>
             <w:fldChar w:fldCharType="separate"/>
           </w:r>
-          <w:hyperlink w:anchor="_Toc53233646" w:history="1">
+          <w:hyperlink w:anchor="_Toc53243864" w:history="1">
             <w:r>
               <w:rPr>
                 <w:rStyle w:val="Hyperlink"/>
@@ -146,7 +146,7 @@
                 <w:noProof/>
                 <w:webHidden/>
               </w:rPr>
-              <w:instrText xml:space="preserve"> PAGEREF _Toc53233646 \h </w:instrText>
+              <w:instrText xml:space="preserve"> PAGEREF _Toc53243864 \h </w:instrText>
             </w:r>
             <w:r>
               <w:rPr>
@@ -188,13 +188,13 @@
               <w:noProof/>
             </w:rPr>
           </w:pPr>
-          <w:hyperlink w:anchor="_Toc53233647" w:history="1">
+          <w:hyperlink w:anchor="_Toc53243865" w:history="1">
             <w:r>
               <w:rPr>
                 <w:rStyle w:val="Hyperlink"/>
                 <w:noProof/>
               </w:rPr>
-              <w:t>Purpose</w:t>
+              <w:t>Background</w:t>
             </w:r>
             <w:r>
               <w:rPr>
@@ -215,7 +215,7 @@
                 <w:noProof/>
                 <w:webHidden/>
               </w:rPr>
-              <w:instrText xml:space="preserve"> PAGEREF _Toc53233647 \h </w:instrText>
+              <w:instrText xml:space="preserve"> PAGEREF _Toc53243865 \h </w:instrText>
             </w:r>
             <w:r>
               <w:rPr>
@@ -257,12 +257,81 @@
               <w:noProof/>
             </w:rPr>
           </w:pPr>
-          <w:hyperlink w:anchor="_Toc53233648" w:history="1">
+          <w:hyperlink w:anchor="_Toc53243866" w:history="1">
             <w:r>
               <w:rPr>
                 <w:rStyle w:val="Hyperlink"/>
                 <w:noProof/>
               </w:rPr>
+              <w:t>Purpose</w:t>
+            </w:r>
+            <w:r>
+              <w:rPr>
+                <w:noProof/>
+                <w:webHidden/>
+              </w:rPr>
+              <w:tab/>
+            </w:r>
+            <w:r>
+              <w:rPr>
+                <w:noProof/>
+                <w:webHidden/>
+              </w:rPr>
+              <w:fldChar w:fldCharType="begin"/>
+            </w:r>
+            <w:r>
+              <w:rPr>
+                <w:noProof/>
+                <w:webHidden/>
+              </w:rPr>
+              <w:instrText xml:space="preserve"> PAGEREF _Toc53243866 \h </w:instrText>
+            </w:r>
+            <w:r>
+              <w:rPr>
+                <w:noProof/>
+                <w:webHidden/>
+              </w:rPr>
+            </w:r>
+            <w:r>
+              <w:rPr>
+                <w:noProof/>
+                <w:webHidden/>
+              </w:rPr>
+              <w:fldChar w:fldCharType="separate"/>
+            </w:r>
+            <w:r>
+              <w:rPr>
+                <w:noProof/>
+                <w:webHidden/>
+              </w:rPr>
+              <w:t>3</w:t>
+            </w:r>
+            <w:r>
+              <w:rPr>
+                <w:noProof/>
+                <w:webHidden/>
+              </w:rPr>
+              <w:fldChar w:fldCharType="end"/>
+            </w:r>
+          </w:hyperlink>
+        </w:p>
+        <w:p>
+          <w:pPr>
+            <w:pStyle w:val="TOC1"/>
+            <w:tabs>
+              <w:tab w:val="right" w:leader="dot" w:pos="9350"/>
+            </w:tabs>
+            <w:rPr>
+              <w:rFonts w:eastAsiaTheme="minorEastAsia"/>
+              <w:noProof/>
+            </w:rPr>
+          </w:pPr>
+          <w:hyperlink w:anchor="_Toc53243867" w:history="1">
+            <w:r>
+              <w:rPr>
+                <w:rStyle w:val="Hyperlink"/>
+                <w:noProof/>
+              </w:rPr>
               <w:t>Question #1</w:t>
             </w:r>
             <w:r>
@@ -284,7 +353,7 @@
                 <w:noProof/>
                 <w:webHidden/>
               </w:rPr>
-              <w:instrText xml:space="preserve"> PAGEREF _Toc53233648 \h </w:instrText>
+              <w:instrText xml:space="preserve"> PAGEREF _Toc53243867 \h </w:instrText>
             </w:r>
             <w:r>
               <w:rPr>
@@ -305,6 +374,144 @@
                 <w:webHidden/>
               </w:rPr>
               <w:t>4</w:t>
+            </w:r>
+            <w:r>
+              <w:rPr>
+                <w:noProof/>
+                <w:webHidden/>
+              </w:rPr>
+              <w:fldChar w:fldCharType="end"/>
+            </w:r>
+          </w:hyperlink>
+        </w:p>
+        <w:p>
+          <w:pPr>
+            <w:pStyle w:val="TOC1"/>
+            <w:tabs>
+              <w:tab w:val="right" w:leader="dot" w:pos="9350"/>
+            </w:tabs>
+            <w:rPr>
+              <w:rFonts w:eastAsiaTheme="minorEastAsia"/>
+              <w:noProof/>
+            </w:rPr>
+          </w:pPr>
+          <w:hyperlink w:anchor="_Toc53243868" w:history="1">
+            <w:r>
+              <w:rPr>
+                <w:rStyle w:val="Hyperlink"/>
+                <w:noProof/>
+              </w:rPr>
+              <w:t>Question #2</w:t>
+            </w:r>
+            <w:r>
+              <w:rPr>
+                <w:noProof/>
+                <w:webHidden/>
+              </w:rPr>
+              <w:tab/>
+            </w:r>
+            <w:r>
+              <w:rPr>
+                <w:noProof/>
+                <w:webHidden/>
+              </w:rPr>
+              <w:fldChar w:fldCharType="begin"/>
+            </w:r>
+            <w:r>
+              <w:rPr>
+                <w:noProof/>
+                <w:webHidden/>
+              </w:rPr>
+              <w:instrText xml:space="preserve"> PAGEREF _Toc53243868 \h </w:instrText>
+            </w:r>
+            <w:r>
+              <w:rPr>
+                <w:noProof/>
+                <w:webHidden/>
+              </w:rPr>
+            </w:r>
+            <w:r>
+              <w:rPr>
+                <w:noProof/>
+                <w:webHidden/>
+              </w:rPr>
+              <w:fldChar w:fldCharType="separate"/>
+            </w:r>
+            <w:r>
+              <w:rPr>
+                <w:noProof/>
+                <w:webHidden/>
+              </w:rPr>
+              <w:t>5</w:t>
+            </w:r>
+            <w:r>
+              <w:rPr>
+                <w:noProof/>
+                <w:webHidden/>
+              </w:rPr>
+              <w:fldChar w:fldCharType="end"/>
+            </w:r>
+          </w:hyperlink>
+        </w:p>
+        <w:p>
+          <w:pPr>
+            <w:pStyle w:val="TOC1"/>
+            <w:tabs>
+              <w:tab w:val="right" w:leader="dot" w:pos="9350"/>
+            </w:tabs>
+            <w:rPr>
+              <w:rFonts w:eastAsiaTheme="minorEastAsia"/>
+              <w:noProof/>
+            </w:rPr>
+          </w:pPr>
+          <w:hyperlink w:anchor="_Toc53243869" w:history="1">
+            <w:r>
+              <w:rPr>
+                <w:rStyle w:val="Hyperlink"/>
+                <w:noProof/>
+              </w:rPr>
+              <w:t>Question #3</w:t>
+            </w:r>
+            <w:r>
+              <w:rPr>
+                <w:noProof/>
+                <w:webHidden/>
+              </w:rPr>
+              <w:tab/>
+            </w:r>
+            <w:r>
+              <w:rPr>
+                <w:noProof/>
+                <w:webHidden/>
+              </w:rPr>
+              <w:fldChar w:fldCharType="begin"/>
+            </w:r>
+            <w:r>
+              <w:rPr>
+                <w:noProof/>
+                <w:webHidden/>
+              </w:rPr>
+              <w:instrText xml:space="preserve"> PAGEREF _Toc53243869 \h </w:instrText>
+            </w:r>
+            <w:r>
+              <w:rPr>
+                <w:noProof/>
+                <w:webHidden/>
+              </w:rPr>
+            </w:r>
+            <w:r>
+              <w:rPr>
+                <w:noProof/>
+                <w:webHidden/>
+              </w:rPr>
+              <w:fldChar w:fldCharType="separate"/>
+            </w:r>
+            <w:r>
+              <w:rPr>
+                <w:noProof/>
+                <w:webHidden/>
+              </w:rPr>
+              <w:t>5</w:t>
             </w:r>
             <w:r>
               <w:rPr>
@@ -338,7 +545,7 @@
         <w:pStyle w:val="Heading1"/>
         <w:jc w:val="center"/>
       </w:pPr>
-      <w:bookmarkStart w:id="0" w:name="_Toc53233646"/>
+      <w:bookmarkStart w:id="0" w:name="_Toc53243864"/>
       <w:r>
         <w:lastRenderedPageBreak/>
         <w:t>Overview</w:t>
@@ -351,13 +558,25 @@
         <w:ind w:firstLine="720"/>
       </w:pPr>
       <w:r>
-        <w:t xml:space="preserve">Kickstarter </w:t>
+        <w:t>Kickstarter</w:t>
+      </w:r>
+      <w:r>
+        <w:t>,</w:t>
+      </w:r>
+      <w:r>
+        <w:t xml:space="preserve"> </w:t>
       </w:r>
       <w:r>
         <w:t>founded by Perry Chen, Yancey Strickler, and Charles Adler</w:t>
       </w:r>
       <w:r>
-        <w:t xml:space="preserve"> on April 28, 2009 is</w:t>
+        <w:t xml:space="preserve"> on April 28, 2009</w:t>
+      </w:r>
+      <w:r>
+        <w:t>,</w:t>
+      </w:r>
+      <w:r>
+        <w:t xml:space="preserve"> is</w:t>
       </w:r>
       <w:r>
         <w:t xml:space="preserve"> a crowdfunding platform</w:t>
@@ -378,10 +597,43 @@
         <w:t xml:space="preserve"> business model to actively</w:t>
       </w:r>
       <w:r>
-        <w:t xml:space="preserve"> fund creative projects from a wide range of categories which include film, music, and art to name a few.</w:t>
-      </w:r>
-      <w:r>
-        <w:t xml:space="preserve"> Campaigns are setup and presented to the public via the online website/platform were potential backers will be able to get information regarding the project</w:t>
+        <w:t xml:space="preserve"> fund creative projects from a wide range of categories</w:t>
+      </w:r>
+      <w:r>
+        <w:t>-</w:t>
+      </w:r>
+      <w:r>
+        <w:t xml:space="preserve"> which include film, music, and art.</w:t>
+      </w:r>
+      <w:r>
+        <w:t xml:space="preserve"> </w:t>
+      </w:r>
+      <w:r>
+        <w:t xml:space="preserve">Campaigns are setup and presented to the public via </w:t>
+      </w:r>
+      <w:r>
+        <w:t>an</w:t>
+      </w:r>
+      <w:r>
+        <w:t xml:space="preserve"> online website/platform</w:t>
+      </w:r>
+      <w:r>
+        <w:t>.</w:t>
+      </w:r>
+      <w:r>
+        <w:t xml:space="preserve"> </w:t>
+      </w:r>
+      <w:r>
+        <w:t>There</w:t>
+      </w:r>
+      <w:r>
+        <w:t xml:space="preserve"> potential backers </w:t>
+      </w:r>
+      <w:r>
+        <w:t>can</w:t>
+      </w:r>
+      <w:r>
+        <w:t xml:space="preserve"> get information regarding the project</w:t>
       </w:r>
       <w:r>
         <w:t xml:space="preserve"> scope, </w:t>
@@ -390,7 +642,10 @@
         <w:t>such as</w:t>
       </w:r>
       <w:r>
-        <w:t xml:space="preserve"> the project goal and amount currently pledged. </w:t>
+        <w:t xml:space="preserve"> the project goal and amount currently pledged.</w:t>
+      </w:r>
+      <w:r>
+        <w:t xml:space="preserve"> </w:t>
       </w:r>
     </w:p>
     <w:p>
@@ -398,9 +653,9 @@
         <w:pStyle w:val="Heading1"/>
         <w:jc w:val="center"/>
       </w:pPr>
-      <w:bookmarkStart w:id="1" w:name="_Toc53233647"/>
-      <w:r>
-        <w:t>Purpose</w:t>
+      <w:bookmarkStart w:id="1" w:name="_Toc53243865"/>
+      <w:r>
+        <w:t>Background</w:t>
       </w:r>
       <w:bookmarkEnd w:id="1"/>
     </w:p>
@@ -410,10 +665,84 @@
         <w:ind w:firstLine="720"/>
       </w:pPr>
       <w:r>
-        <w:t>The purpose of this analysis is to use the data provided from over 4000 campaigns to identify any abnormalities and inconsistence first in the raw data and then move towards a better understanding of the success and failures of the campaigns.</w:t>
-      </w:r>
-      <w:r>
-        <w:t xml:space="preserve"> We will be answering three critical questions to come to an analytical conclusion that would provide better insight to all stakeholders.</w:t>
+        <w:t>Over $2 billion has been raised using the massively successful crowdfunding service Kickstarter</w:t>
+      </w:r>
+      <w:r>
+        <w:t>.</w:t>
+      </w:r>
+      <w:r>
+        <w:t xml:space="preserve"> </w:t>
+      </w:r>
+      <w:r>
+        <w:t>However,</w:t>
+      </w:r>
+      <w:r>
+        <w:t xml:space="preserve"> not every project has found success. Of the more than 300,000 projects launched on Kickstarter, only a third have made it through the funding process with a positive outcome.</w:t>
+      </w:r>
+      <w:r>
+        <w:t xml:space="preserve"> </w:t>
+      </w:r>
+      <w:r>
+        <w:t xml:space="preserve">Getting funded on Kickstarter requires meeting or exceeding the project's initial goal, so many organizations spend months looking through past projects </w:t>
+      </w:r>
+      <w:r>
+        <w:t>to</w:t>
+      </w:r>
+      <w:r>
+        <w:t xml:space="preserve"> discover some trick for finding success.</w:t>
+      </w:r>
+    </w:p>
+    <w:p>
+      <w:pPr>
+        <w:pStyle w:val="Heading1"/>
+        <w:jc w:val="center"/>
+      </w:pPr>
+      <w:bookmarkStart w:id="2" w:name="_Toc53243866"/>
+      <w:r>
+        <w:t>Purpose</w:t>
+      </w:r>
+      <w:bookmarkEnd w:id="2"/>
+    </w:p>
+    <w:p>
+      <w:pPr>
+        <w:spacing w:line="480" w:lineRule="auto"/>
+        <w:ind w:firstLine="720"/>
+      </w:pPr>
+      <w:r>
+        <w:t>The purpose of this analysis is to use the data provided from over 4000 campaigns to identify any abnormalities and inconsistence in the raw data</w:t>
+      </w:r>
+      <w:r>
+        <w:t>.</w:t>
+      </w:r>
+      <w:r>
+        <w:t xml:space="preserve"> </w:t>
+      </w:r>
+      <w:r>
+        <w:t>T</w:t>
+      </w:r>
+      <w:r>
+        <w:t>hen move towards a better understanding of the success and failures of th</w:t>
+      </w:r>
+      <w:r>
+        <w:t>ose</w:t>
+      </w:r>
+      <w:r>
+        <w:t xml:space="preserve"> campaigns.</w:t>
+      </w:r>
+      <w:r>
+        <w:t xml:space="preserve"> </w:t>
+      </w:r>
+      <w:r>
+        <w:t>The analysis will try to identify any trends and produce any useful visuals that would aid stakeholders in launching successful campaigns.</w:t>
+      </w:r>
+      <w:r>
+        <w:t xml:space="preserve"> The report</w:t>
+      </w:r>
+      <w:r>
+        <w:t xml:space="preserve"> will be answer three critical questions</w:t>
+      </w:r>
+      <w:r>
+        <w:t>:</w:t>
       </w:r>
     </w:p>
     <w:p>
@@ -460,45 +789,43 @@
     </w:p>
     <w:p>
       <w:pPr>
-        <w:spacing w:line="480" w:lineRule="auto"/>
-      </w:pPr>
+        <w:pStyle w:val="Heading1"/>
+      </w:pPr>
+      <w:bookmarkStart w:id="3" w:name="_Toc53243867"/>
+      <w:r>
+        <w:lastRenderedPageBreak/>
+        <w:t>Question #1</w:t>
+      </w:r>
+      <w:bookmarkEnd w:id="3"/>
+      <w:r>
+        <w:t xml:space="preserve">  </w:t>
+      </w:r>
     </w:p>
     <w:p>
       <w:pPr>
         <w:spacing w:line="480" w:lineRule="auto"/>
-      </w:pPr>
-    </w:p>
-    <w:p>
-      <w:pPr>
-        <w:spacing w:line="480" w:lineRule="auto"/>
-      </w:pPr>
-    </w:p>
-    <w:p>
-      <w:r>
-        <w:br w:type="page"/>
-      </w:r>
-    </w:p>
-    <w:p>
-      <w:pPr>
-        <w:pStyle w:val="Heading1"/>
-      </w:pPr>
-      <w:bookmarkStart w:id="2" w:name="_Toc53233648"/>
-      <w:r>
-        <w:lastRenderedPageBreak/>
-        <w:t>Question #1</w:t>
-      </w:r>
-      <w:bookmarkEnd w:id="2"/>
-      <w:r>
-        <w:t xml:space="preserve">  </w:t>
-      </w:r>
-    </w:p>
-    <w:p>
-      <w:pPr>
-        <w:spacing w:line="480" w:lineRule="auto"/>
         <w:ind w:firstLine="720"/>
       </w:pPr>
       <w:r>
-        <w:t xml:space="preserve">After going through the Kickstarter data, we can conclude that there are three main countries that contribute to the overall dataset. With a total of </w:t>
+        <w:t xml:space="preserve">After going through the Kickstarter data, </w:t>
+      </w:r>
+      <w:r>
+        <w:t>the report</w:t>
+      </w:r>
+      <w:r>
+        <w:t xml:space="preserve"> </w:t>
+      </w:r>
+      <w:r>
+        <w:t>identifies</w:t>
+      </w:r>
+      <w:r>
+        <w:t xml:space="preserve"> there are three main countries contribut</w:t>
+      </w:r>
+      <w:r>
+        <w:t>ing</w:t>
+      </w:r>
+      <w:r>
+        <w:t xml:space="preserve"> to the overall dataset. With a total of </w:t>
       </w:r>
       <w:r>
         <w:t>3788</w:t>
@@ -526,9 +853,6 @@
       </w:r>
       <w:r>
         <w:t xml:space="preserve"> of 4114 campaigns</w:t>
-      </w:r>
-      <w:r>
-        <w:t>. That data is represented in table 1.1 below</w:t>
       </w:r>
       <w:r>
         <w:t>:</w:t>
@@ -857,16 +1181,34 @@
         <w:ind w:firstLine="720"/>
       </w:pPr>
       <w:r>
-        <w:t xml:space="preserve">By looking at the data we can also check the total percentage of successful, failed, canceled, and live </w:t>
-      </w:r>
-      <w:r>
-        <w:t>campaigns from the overall total. This can be us</w:t>
+        <w:t>The overall analysis</w:t>
+      </w:r>
+      <w:r>
+        <w:t xml:space="preserve"> also check</w:t>
+      </w:r>
+      <w:r>
+        <w:t>s</w:t>
+      </w:r>
+      <w:r>
+        <w:t xml:space="preserve"> the total percentage of successful, failed, canceled, and live campaigns. This can be us</w:t>
       </w:r>
       <w:r>
         <w:t xml:space="preserve">ed to determine the overall success of the campaigns based on the given dataset. The </w:t>
       </w:r>
       <w:r>
-        <w:t>chart below shows that 53% of campaigns were successful in meeting their goal while only 37% failed. Campaigns within the canceled and live state falls below the margin of 10% to have any impact on this section of the analysis.</w:t>
+        <w:t>chart below shows 53% of campaigns were successful in meeting their goal</w:t>
+      </w:r>
+      <w:r>
+        <w:t>;</w:t>
+      </w:r>
+      <w:r>
+        <w:t xml:space="preserve"> </w:t>
+      </w:r>
+      <w:r>
+        <w:t>mean</w:t>
+      </w:r>
+      <w:r>
+        <w:t>while only 37% failed. Campaigns within the canceled and live state falls below the margin of 10% to have any impact on this section of the analysis.</w:t>
       </w:r>
     </w:p>
     <w:p>
@@ -893,6 +1235,280 @@
             </a:graphic>
           </wp:inline>
         </w:drawing>
+      </w:r>
+    </w:p>
+    <w:p>
+      <w:pPr>
+        <w:spacing w:line="480" w:lineRule="auto"/>
+        <w:ind w:firstLine="720"/>
+      </w:pPr>
+      <w:r>
+        <w:lastRenderedPageBreak/>
+        <w:t>Lastly</w:t>
+      </w:r>
+      <w:r>
+        <w:t>,</w:t>
+      </w:r>
+      <w:r>
+        <w:t xml:space="preserve"> the data has shown</w:t>
+      </w:r>
+      <w:r>
+        <w:t xml:space="preserve"> that</w:t>
+      </w:r>
+      <w:r>
+        <w:t xml:space="preserve"> the success rate</w:t>
+      </w:r>
+      <w:r>
+        <w:t xml:space="preserve"> of campaigns</w:t>
+      </w:r>
+      <w:r>
+        <w:t xml:space="preserve"> with goals</w:t>
+      </w:r>
+      <w:r>
+        <w:t xml:space="preserve"> </w:t>
+      </w:r>
+      <w:r>
+        <w:t>greater than $10,000</w:t>
+      </w:r>
+      <w:r>
+        <w:t xml:space="preserve"> gradually start</w:t>
+      </w:r>
+      <w:r>
+        <w:t xml:space="preserve"> to decline</w:t>
+      </w:r>
+      <w:r>
+        <w:t>, with the fail</w:t>
+      </w:r>
+      <w:r>
+        <w:t>ure</w:t>
+      </w:r>
+      <w:r>
+        <w:t xml:space="preserve"> rate ris</w:t>
+      </w:r>
+      <w:r>
+        <w:t>ing</w:t>
+      </w:r>
+      <w:r>
+        <w:t xml:space="preserve"> in the same direction.</w:t>
+      </w:r>
+      <w:r>
+        <w:t xml:space="preserve"> It is understood</w:t>
+      </w:r>
+      <w:r>
+        <w:t xml:space="preserve"> that </w:t>
+      </w:r>
+      <w:r>
+        <w:t xml:space="preserve">the best performing category </w:t>
+      </w:r>
+      <w:r>
+        <w:t>with an</w:t>
+      </w:r>
+      <w:r>
+        <w:t xml:space="preserve"> average goal of approximately $5,300 </w:t>
+      </w:r>
+      <w:r>
+        <w:t>i</w:t>
+      </w:r>
+      <w:r>
+        <w:t>s</w:t>
+      </w:r>
+      <w:r>
+        <w:t xml:space="preserve"> theater. </w:t>
+      </w:r>
+      <w:r>
+        <w:t xml:space="preserve">When looking at the </w:t>
+      </w:r>
+      <w:r>
+        <w:t>yearend</w:t>
+      </w:r>
+      <w:r>
+        <w:t xml:space="preserve"> summary, theater</w:t>
+      </w:r>
+      <w:r>
+        <w:t xml:space="preserve"> with a success rate of 60%</w:t>
+      </w:r>
+      <w:r>
+        <w:t xml:space="preserve"> has one of the highest </w:t>
+      </w:r>
+      <w:r>
+        <w:t xml:space="preserve">funding </w:t>
+      </w:r>
+      <w:r>
+        <w:t>successes</w:t>
+      </w:r>
+      <w:r>
+        <w:t xml:space="preserve"> </w:t>
+      </w:r>
+      <w:r>
+        <w:t>among all categories</w:t>
+      </w:r>
+      <w:r>
+        <w:t xml:space="preserve"> </w:t>
+      </w:r>
+      <w:r>
+        <w:t>within the</w:t>
+      </w:r>
+      <w:r>
+        <w:t xml:space="preserve"> </w:t>
+      </w:r>
+      <w:r>
+        <w:t>twelve-month</w:t>
+      </w:r>
+      <w:r>
+        <w:t xml:space="preserve"> span with only music being higher at 77%</w:t>
+      </w:r>
+      <w:r>
+        <w:t>.</w:t>
+      </w:r>
+      <w:r>
+        <w:t xml:space="preserve"> </w:t>
+      </w:r>
+      <w:r>
+        <w:t>The difference between music and theater is 299 less campaigns for the music category.</w:t>
+      </w:r>
+    </w:p>
+    <w:p>
+      <w:pPr>
+        <w:spacing w:line="480" w:lineRule="auto"/>
+      </w:pPr>
+      <w:r>
+        <w:rPr>
+          <w:noProof/>
+        </w:rPr>
+        <w:drawing>
+          <wp:inline distT="0" distB="0" distL="0" distR="0" wp14:anchorId="67286474" wp14:editId="7C19A7BE">
+            <wp:extent cx="5943600" cy="2425065"/>
+            <wp:effectExtent l="0" t="0" r="0" b="0"/>
+            <wp:docPr id="3" name="Picture 3" descr="Chart, bar chart, waterfall chart&#10;&#10;Description automatically generated"/>
+            <wp:cNvGraphicFramePr>
+              <a:graphicFrameLocks xmlns:a="http://schemas.openxmlformats.org/drawingml/2006/main" noChangeAspect="1"/>
+            </wp:cNvGraphicFramePr>
+            <a:graphic xmlns:a="http://schemas.openxmlformats.org/drawingml/2006/main">
+              <a:graphicData uri="http://schemas.openxmlformats.org/drawingml/2006/picture">
+                <pic:pic xmlns:pic="http://schemas.openxmlformats.org/drawingml/2006/picture">
+                  <pic:nvPicPr>
+                    <pic:cNvPr id="3" name="Picture 3" descr="Chart, bar chart, waterfall chart&#10;&#10;Description automatically generated"/>
+                    <pic:cNvPicPr/>
+                  </pic:nvPicPr>
+                  <pic:blipFill>
+                    <a:blip r:embed="rId7">
+                      <a:extLst>
+                        <a:ext uri="{28A0092B-C50C-407E-A947-70E740481C1C}">
+                          <a14:useLocalDpi xmlns:a14="http://schemas.microsoft.com/office/drawing/2010/main" val="0"/>
+                        </a:ext>
+                      </a:extLst>
+                    </a:blip>
+                    <a:stretch>
+                      <a:fillRect/>
+                    </a:stretch>
+                  </pic:blipFill>
+                  <pic:spPr>
+                    <a:xfrm>
+                      <a:off x="0" y="0"/>
+                      <a:ext cx="5943600" cy="2425065"/>
+                    </a:xfrm>
+                    <a:prstGeom prst="rect">
+                      <a:avLst/>
+                    </a:prstGeom>
+                  </pic:spPr>
+                </pic:pic>
+              </a:graphicData>
+            </a:graphic>
+          </wp:inline>
+        </w:drawing>
+      </w:r>
+    </w:p>
+    <w:p>
+      <w:pPr>
+        <w:pStyle w:val="Heading1"/>
+      </w:pPr>
+      <w:bookmarkStart w:id="4" w:name="_Toc53243868"/>
+      <w:r>
+        <w:t>Question #2</w:t>
+      </w:r>
+      <w:bookmarkEnd w:id="4"/>
+    </w:p>
+    <w:p>
+      <w:pPr>
+        <w:spacing w:line="480" w:lineRule="auto"/>
+        <w:ind w:firstLine="720"/>
+      </w:pPr>
+      <w:r>
+        <w:t>One key limitation of the data is that it is a smaller subset when comparing to over 300,000 projects launched using the Kickstarter platform.</w:t>
+      </w:r>
+      <w:r>
+        <w:t xml:space="preserve"> With such a small dataset (1.4% of 300K) it would be exceedingly difficult to validate any trends or make proper predictions. Another limitation is the lack of backer demographics. If backer demographics were include</w:t>
+      </w:r>
+      <w:r>
+        <w:t>d</w:t>
+      </w:r>
+      <w:r>
+        <w:t xml:space="preserve"> in the analysis, it would yield greater insight into targeted campaigns</w:t>
+      </w:r>
+      <w:r>
+        <w:t xml:space="preserve"> based on key demographical data such as interest and number of projects backed.</w:t>
+      </w:r>
+      <w:r>
+        <w:t xml:space="preserve"> The lack of currency conversion also makes it difficult to get an actual comparison of goal and pledged amounts by country.</w:t>
+      </w:r>
+    </w:p>
+    <w:p>
+      <w:pPr>
+        <w:pStyle w:val="Heading1"/>
+      </w:pPr>
+      <w:bookmarkStart w:id="5" w:name="_Toc53243869"/>
+      <w:r>
+        <w:lastRenderedPageBreak/>
+        <w:t>Question #3</w:t>
+      </w:r>
+      <w:bookmarkEnd w:id="5"/>
+    </w:p>
+    <w:p>
+      <w:pPr>
+        <w:spacing w:line="480" w:lineRule="auto"/>
+        <w:ind w:firstLine="720"/>
+      </w:pPr>
+      <w:r>
+        <w:t>There are a few considerations for additional visualizations to better represent the data. Below I have listed a few charts and tables that would illustrate other aspects of the data provided.</w:t>
+      </w:r>
+    </w:p>
+    <w:p>
+      <w:pPr>
+        <w:pStyle w:val="ListParagraph"/>
+        <w:numPr>
+          <w:ilvl w:val="0"/>
+          <w:numId w:val="3"/>
+        </w:numPr>
+        <w:spacing w:line="480" w:lineRule="auto"/>
+      </w:pPr>
+      <w:r>
+        <w:t xml:space="preserve">Table and corresponding chart that illustrates amount of successful and failed campaigns by country. </w:t>
+      </w:r>
+    </w:p>
+    <w:p>
+      <w:pPr>
+        <w:pStyle w:val="ListParagraph"/>
+        <w:numPr>
+          <w:ilvl w:val="0"/>
+          <w:numId w:val="3"/>
+        </w:numPr>
+        <w:spacing w:line="480" w:lineRule="auto"/>
+      </w:pPr>
+      <w:r>
+        <w:t>Chart like above (Overall Campaign State) showing overall percentages for all states of campaign in the dataset.</w:t>
+      </w:r>
+    </w:p>
+    <w:p>
+      <w:pPr>
+        <w:pStyle w:val="ListParagraph"/>
+        <w:numPr>
+          <w:ilvl w:val="0"/>
+          <w:numId w:val="3"/>
+        </w:numPr>
+        <w:spacing w:line="480" w:lineRule="auto"/>
+      </w:pPr>
+      <w:r>
+        <w:t xml:space="preserve">A table and chart showing Success and failed percentages by category for the entire year with a drill-down into sub-categories.  </w:t>
       </w:r>
     </w:p>
     <w:p>
@@ -1027,9 +1643,9 @@
     </w:lvl>
   </w:abstractNum>
   <w:abstractNum w:abstractNumId="1" w15:restartNumberingAfterBreak="0">
-    <w:nsid w:val="79D534FA"/>
+    <w:nsid w:val="5B6B71AC"/>
     <w:multiLevelType w:val="hybridMultilevel"/>
-    <w:tmpl w:val="37227D94"/>
+    <w:tmpl w:val="4CF00928"/>
     <w:lvl w:ilvl="0" w:tplc="04090001">
       <w:start w:val="1"/>
       <w:numFmt w:val="bullet"/>
@@ -1139,10 +1755,126 @@
       </w:rPr>
     </w:lvl>
   </w:abstractNum>
+  <w:abstractNum w:abstractNumId="2" w15:restartNumberingAfterBreak="0">
+    <w:nsid w:val="79D534FA"/>
+    <w:multiLevelType w:val="hybridMultilevel"/>
+    <w:tmpl w:val="37227D94"/>
+    <w:lvl w:ilvl="0" w:tplc="04090001">
+      <w:start w:val="1"/>
+      <w:numFmt w:val="bullet"/>
+      <w:lvlText w:val=""/>
+      <w:lvlJc w:val="left"/>
+      <w:pPr>
+        <w:ind w:left="1440" w:hanging="360"/>
+      </w:pPr>
+      <w:rPr>
+        <w:rFonts w:ascii="Symbol" w:hAnsi="Symbol" w:hint="default"/>
+      </w:rPr>
+    </w:lvl>
+    <w:lvl w:ilvl="1" w:tplc="04090003" w:tentative="1">
+      <w:start w:val="1"/>
+      <w:numFmt w:val="bullet"/>
+      <w:lvlText w:val="o"/>
+      <w:lvlJc w:val="left"/>
+      <w:pPr>
+        <w:ind w:left="2160" w:hanging="360"/>
+      </w:pPr>
+      <w:rPr>
+        <w:rFonts w:ascii="Courier New" w:hAnsi="Courier New" w:cs="Courier New" w:hint="default"/>
+      </w:rPr>
+    </w:lvl>
+    <w:lvl w:ilvl="2" w:tplc="04090005" w:tentative="1">
+      <w:start w:val="1"/>
+      <w:numFmt w:val="bullet"/>
+      <w:lvlText w:val=""/>
+      <w:lvlJc w:val="left"/>
+      <w:pPr>
+        <w:ind w:left="2880" w:hanging="360"/>
+      </w:pPr>
+      <w:rPr>
+        <w:rFonts w:ascii="Wingdings" w:hAnsi="Wingdings" w:hint="default"/>
+      </w:rPr>
+    </w:lvl>
+    <w:lvl w:ilvl="3" w:tplc="04090001" w:tentative="1">
+      <w:start w:val="1"/>
+      <w:numFmt w:val="bullet"/>
+      <w:lvlText w:val=""/>
+      <w:lvlJc w:val="left"/>
+      <w:pPr>
+        <w:ind w:left="3600" w:hanging="360"/>
+      </w:pPr>
+      <w:rPr>
+        <w:rFonts w:ascii="Symbol" w:hAnsi="Symbol" w:hint="default"/>
+      </w:rPr>
+    </w:lvl>
+    <w:lvl w:ilvl="4" w:tplc="04090003" w:tentative="1">
+      <w:start w:val="1"/>
+      <w:numFmt w:val="bullet"/>
+      <w:lvlText w:val="o"/>
+      <w:lvlJc w:val="left"/>
+      <w:pPr>
+        <w:ind w:left="4320" w:hanging="360"/>
+      </w:pPr>
+      <w:rPr>
+        <w:rFonts w:ascii="Courier New" w:hAnsi="Courier New" w:cs="Courier New" w:hint="default"/>
+      </w:rPr>
+    </w:lvl>
+    <w:lvl w:ilvl="5" w:tplc="04090005" w:tentative="1">
+      <w:start w:val="1"/>
+      <w:numFmt w:val="bullet"/>
+      <w:lvlText w:val=""/>
+      <w:lvlJc w:val="left"/>
+      <w:pPr>
+        <w:ind w:left="5040" w:hanging="360"/>
+      </w:pPr>
+      <w:rPr>
+        <w:rFonts w:ascii="Wingdings" w:hAnsi="Wingdings" w:hint="default"/>
+      </w:rPr>
+    </w:lvl>
+    <w:lvl w:ilvl="6" w:tplc="04090001" w:tentative="1">
+      <w:start w:val="1"/>
+      <w:numFmt w:val="bullet"/>
+      <w:lvlText w:val=""/>
+      <w:lvlJc w:val="left"/>
+      <w:pPr>
+        <w:ind w:left="5760" w:hanging="360"/>
+      </w:pPr>
+      <w:rPr>
+        <w:rFonts w:ascii="Symbol" w:hAnsi="Symbol" w:hint="default"/>
+      </w:rPr>
+    </w:lvl>
+    <w:lvl w:ilvl="7" w:tplc="04090003" w:tentative="1">
+      <w:start w:val="1"/>
+      <w:numFmt w:val="bullet"/>
+      <w:lvlText w:val="o"/>
+      <w:lvlJc w:val="left"/>
+      <w:pPr>
+        <w:ind w:left="6480" w:hanging="360"/>
+      </w:pPr>
+      <w:rPr>
+        <w:rFonts w:ascii="Courier New" w:hAnsi="Courier New" w:cs="Courier New" w:hint="default"/>
+      </w:rPr>
+    </w:lvl>
+    <w:lvl w:ilvl="8" w:tplc="04090005" w:tentative="1">
+      <w:start w:val="1"/>
+      <w:numFmt w:val="bullet"/>
+      <w:lvlText w:val=""/>
+      <w:lvlJc w:val="left"/>
+      <w:pPr>
+        <w:ind w:left="7200" w:hanging="360"/>
+      </w:pPr>
+      <w:rPr>
+        <w:rFonts w:ascii="Wingdings" w:hAnsi="Wingdings" w:hint="default"/>
+      </w:rPr>
+    </w:lvl>
+  </w:abstractNum>
   <w:num w:numId="1">
     <w:abstractNumId w:val="0"/>
   </w:num>
   <w:num w:numId="2">
+    <w:abstractNumId w:val="2"/>
+  </w:num>
+  <w:num w:numId="3">
     <w:abstractNumId w:val="1"/>
   </w:num>
 </w:numbering>

</xml_diff>